<commit_message>
put the file in the 'code' folder, completed 2
</commit_message>
<xml_diff>
--- a/hw4_structure_from_motion/Homework 4.docx
+++ b/hw4_structure_from_motion/Homework 4.docx
@@ -74,26 +74,26 @@
           <w:bCs/>
           <w:lang w:val="en-US"/>
         </w:rPr>
-        <w:t xml:space="preserve">Doron </w:t>
-      </w:r>
-      <w:proofErr w:type="spellStart"/>
+        <w:t xml:space="preserve">Doron Hanuka </w:t>
+      </w:r>
+      <w:proofErr w:type="gramStart"/>
       <w:r>
         <w:rPr>
           <w:b/>
           <w:bCs/>
           <w:lang w:val="en-US"/>
         </w:rPr>
-        <w:t>Hanuka</w:t>
-      </w:r>
-      <w:proofErr w:type="spellEnd"/>
+        <w:t xml:space="preserve">– </w:t>
+      </w:r>
       <w:r>
         <w:rPr>
           <w:b/>
           <w:bCs/>
           <w:lang w:val="en-US"/>
         </w:rPr>
-        <w:t xml:space="preserve"> – </w:t>
-      </w:r>
+        <w:t xml:space="preserve"> 315824318</w:t>
+      </w:r>
+      <w:proofErr w:type="gramEnd"/>
     </w:p>
     <w:p>
       <w:pPr>
@@ -193,6 +193,7 @@
         <w:rPr>
           <w:b/>
           <w:bCs/>
+          <w:noProof/>
           <w:lang w:val="en-US"/>
         </w:rPr>
         <w:drawing>
@@ -265,6 +266,7 @@
       </w:pPr>
       <w:r>
         <w:rPr>
+          <w:noProof/>
           <w:lang w:val="en-US"/>
         </w:rPr>
         <w:drawing>
@@ -351,6 +353,7 @@
       </w:pPr>
       <w:r>
         <w:rPr>
+          <w:noProof/>
           <w:lang w:val="en-US"/>
         </w:rPr>
         <w:lastRenderedPageBreak/>
@@ -538,6 +541,7 @@
       </w:pPr>
       <w:r>
         <w:rPr>
+          <w:noProof/>
           <w:lang w:val="en-US"/>
         </w:rPr>
         <w:drawing>
@@ -685,6 +689,7 @@
       </w:pPr>
       <w:r>
         <w:rPr>
+          <w:noProof/>
           <w:lang w:val="en-US"/>
         </w:rPr>
         <w:drawing>
@@ -788,6 +793,7 @@
       </w:pPr>
       <w:r>
         <w:rPr>
+          <w:noProof/>
           <w:lang w:val="en-US"/>
         </w:rPr>
         <w:drawing>
@@ -858,6 +864,7 @@
       </w:pPr>
       <w:r>
         <w:rPr>
+          <w:noProof/>
           <w:lang w:val="en-US"/>
         </w:rPr>
         <w:drawing>
@@ -906,6 +913,7 @@
       </w:pPr>
       <w:r>
         <w:rPr>
+          <w:noProof/>
           <w:lang w:val="en-US"/>
         </w:rPr>
         <w:lastRenderedPageBreak/>
@@ -963,6 +971,7 @@
       </w:pPr>
       <w:r>
         <w:rPr>
+          <w:noProof/>
           <w:lang w:val="en-US"/>
         </w:rPr>
         <w:drawing>
@@ -1002,6 +1011,589 @@
         </w:drawing>
       </w:r>
     </w:p>
+    <w:p>
+      <w:pPr>
+        <w:pStyle w:val="ListParagraph"/>
+        <w:rPr>
+          <w:lang w:val="en-US"/>
+        </w:rPr>
+      </w:pPr>
+    </w:p>
+    <w:p>
+      <w:pPr>
+        <w:pStyle w:val="ListParagraph"/>
+        <w:rPr>
+          <w:lang w:val="en-US"/>
+        </w:rPr>
+      </w:pPr>
+    </w:p>
+    <w:p>
+      <w:pPr>
+        <w:pStyle w:val="ListParagraph"/>
+        <w:rPr>
+          <w:lang w:val="en-US"/>
+        </w:rPr>
+      </w:pPr>
+    </w:p>
+    <w:p>
+      <w:pPr>
+        <w:pStyle w:val="ListParagraph"/>
+        <w:rPr>
+          <w:lang w:val="en-US"/>
+        </w:rPr>
+      </w:pPr>
+    </w:p>
+    <w:p>
+      <w:pPr>
+        <w:pStyle w:val="ListParagraph"/>
+        <w:rPr>
+          <w:lang w:val="en-US"/>
+        </w:rPr>
+      </w:pPr>
+    </w:p>
+    <w:p>
+      <w:pPr>
+        <w:pStyle w:val="ListParagraph"/>
+        <w:rPr>
+          <w:lang w:val="en-US"/>
+        </w:rPr>
+      </w:pPr>
+    </w:p>
+    <w:p>
+      <w:pPr>
+        <w:pStyle w:val="ListParagraph"/>
+        <w:rPr>
+          <w:lang w:val="en-US"/>
+        </w:rPr>
+      </w:pPr>
+    </w:p>
+    <w:p>
+      <w:pPr>
+        <w:pStyle w:val="ListParagraph"/>
+        <w:rPr>
+          <w:lang w:val="en-US"/>
+        </w:rPr>
+      </w:pPr>
+    </w:p>
+    <w:p>
+      <w:pPr>
+        <w:pStyle w:val="ListParagraph"/>
+        <w:rPr>
+          <w:lang w:val="en-US"/>
+        </w:rPr>
+      </w:pPr>
+    </w:p>
+    <w:p>
+      <w:pPr>
+        <w:pStyle w:val="ListParagraph"/>
+        <w:rPr>
+          <w:lang w:val="en-US"/>
+        </w:rPr>
+      </w:pPr>
+    </w:p>
+    <w:p>
+      <w:r>
+        <w:lastRenderedPageBreak/>
+        <w:t>2)</w:t>
+      </w:r>
+    </w:p>
+    <w:p>
+      <w:r>
+        <w:t>a)</w:t>
+      </w:r>
+      <w:r>
+        <w:br/>
+        <w:t>output script :</w:t>
+      </w:r>
+    </w:p>
+    <w:p>
+      <w:pPr>
+        <w:pStyle w:val="HTMLPreformatted"/>
+        <w:shd w:val="clear" w:color="auto" w:fill="FFFFFF"/>
+        <w:wordWrap w:val="0"/>
+        <w:textAlignment w:val="baseline"/>
+        <w:rPr>
+          <w:rFonts w:ascii="Courier New" w:eastAsia="Times New Roman" w:hAnsi="Courier New" w:cs="Courier New"/>
+          <w:color w:val="000000"/>
+          <w:sz w:val="21"/>
+          <w:szCs w:val="21"/>
+        </w:rPr>
+      </w:pPr>
+      <w:r>
+        <w:br/>
+      </w:r>
+      <w:r>
+        <w:rPr>
+          <w:rFonts w:ascii="Courier New" w:eastAsia="Times New Roman" w:hAnsi="Courier New" w:cs="Courier New"/>
+          <w:color w:val="000000"/>
+          <w:sz w:val="21"/>
+          <w:szCs w:val="21"/>
+        </w:rPr>
+        <w:t>Reprojection Error with clean 2D points: 8.690237512664843e-10</w:t>
+      </w:r>
+    </w:p>
+    <w:p>
+      <w:pPr>
+        <w:shd w:val="clear" w:color="auto" w:fill="FFFFFF"/>
+        <w:tabs>
+          <w:tab w:val="left" w:pos="916"/>
+          <w:tab w:val="left" w:pos="1832"/>
+          <w:tab w:val="left" w:pos="2748"/>
+          <w:tab w:val="left" w:pos="3664"/>
+          <w:tab w:val="left" w:pos="4580"/>
+          <w:tab w:val="left" w:pos="5496"/>
+          <w:tab w:val="left" w:pos="6412"/>
+          <w:tab w:val="left" w:pos="7328"/>
+          <w:tab w:val="left" w:pos="8244"/>
+          <w:tab w:val="left" w:pos="9160"/>
+          <w:tab w:val="left" w:pos="10076"/>
+          <w:tab w:val="left" w:pos="10992"/>
+          <w:tab w:val="left" w:pos="11908"/>
+          <w:tab w:val="left" w:pos="12824"/>
+          <w:tab w:val="left" w:pos="13740"/>
+          <w:tab w:val="left" w:pos="14656"/>
+        </w:tabs>
+        <w:wordWrap w:val="0"/>
+        <w:textAlignment w:val="baseline"/>
+        <w:rPr>
+          <w:rFonts w:ascii="Courier New" w:eastAsia="Times New Roman" w:hAnsi="Courier New" w:cs="Courier New"/>
+          <w:color w:val="000000"/>
+          <w:sz w:val="21"/>
+          <w:szCs w:val="21"/>
+        </w:rPr>
+      </w:pPr>
+      <w:r>
+        <w:rPr>
+          <w:rFonts w:ascii="Courier New" w:eastAsia="Times New Roman" w:hAnsi="Courier New" w:cs="Courier New"/>
+          <w:color w:val="000000"/>
+          <w:sz w:val="21"/>
+          <w:szCs w:val="21"/>
+        </w:rPr>
+        <w:t>Pose Error with clean 2D points: 5.8551403938435676e-12</w:t>
+      </w:r>
+    </w:p>
+    <w:p>
+      <w:pPr>
+        <w:shd w:val="clear" w:color="auto" w:fill="FFFFFF"/>
+        <w:tabs>
+          <w:tab w:val="left" w:pos="916"/>
+          <w:tab w:val="left" w:pos="1832"/>
+          <w:tab w:val="left" w:pos="2748"/>
+          <w:tab w:val="left" w:pos="3664"/>
+          <w:tab w:val="left" w:pos="4580"/>
+          <w:tab w:val="left" w:pos="5496"/>
+          <w:tab w:val="left" w:pos="6412"/>
+          <w:tab w:val="left" w:pos="7328"/>
+          <w:tab w:val="left" w:pos="8244"/>
+          <w:tab w:val="left" w:pos="9160"/>
+          <w:tab w:val="left" w:pos="10076"/>
+          <w:tab w:val="left" w:pos="10992"/>
+          <w:tab w:val="left" w:pos="11908"/>
+          <w:tab w:val="left" w:pos="12824"/>
+          <w:tab w:val="left" w:pos="13740"/>
+          <w:tab w:val="left" w:pos="14656"/>
+        </w:tabs>
+        <w:wordWrap w:val="0"/>
+        <w:textAlignment w:val="baseline"/>
+        <w:rPr>
+          <w:rFonts w:ascii="Courier New" w:eastAsia="Times New Roman" w:hAnsi="Courier New" w:cs="Courier New"/>
+          <w:color w:val="000000"/>
+          <w:sz w:val="21"/>
+          <w:szCs w:val="21"/>
+        </w:rPr>
+      </w:pPr>
+      <w:r>
+        <w:rPr>
+          <w:rFonts w:ascii="Courier New" w:eastAsia="Times New Roman" w:hAnsi="Courier New" w:cs="Courier New"/>
+          <w:color w:val="000000"/>
+          <w:sz w:val="21"/>
+          <w:szCs w:val="21"/>
+        </w:rPr>
+        <w:t>Reprojection Error with noisy 2D points: 10.544655781626583</w:t>
+      </w:r>
+    </w:p>
+    <w:p>
+      <w:pPr>
+        <w:shd w:val="clear" w:color="auto" w:fill="FFFFFF"/>
+        <w:tabs>
+          <w:tab w:val="left" w:pos="916"/>
+          <w:tab w:val="left" w:pos="1832"/>
+          <w:tab w:val="left" w:pos="2748"/>
+          <w:tab w:val="left" w:pos="3664"/>
+          <w:tab w:val="left" w:pos="4580"/>
+          <w:tab w:val="left" w:pos="5496"/>
+          <w:tab w:val="left" w:pos="6412"/>
+          <w:tab w:val="left" w:pos="7328"/>
+          <w:tab w:val="left" w:pos="8244"/>
+          <w:tab w:val="left" w:pos="9160"/>
+          <w:tab w:val="left" w:pos="10076"/>
+          <w:tab w:val="left" w:pos="10992"/>
+          <w:tab w:val="left" w:pos="11908"/>
+          <w:tab w:val="left" w:pos="12824"/>
+          <w:tab w:val="left" w:pos="13740"/>
+          <w:tab w:val="left" w:pos="14656"/>
+        </w:tabs>
+        <w:wordWrap w:val="0"/>
+        <w:textAlignment w:val="baseline"/>
+        <w:rPr>
+          <w:rFonts w:ascii="Courier New" w:eastAsia="Times New Roman" w:hAnsi="Courier New" w:cs="Courier New"/>
+          <w:color w:val="000000"/>
+          <w:sz w:val="21"/>
+          <w:szCs w:val="21"/>
+        </w:rPr>
+      </w:pPr>
+      <w:r>
+        <w:rPr>
+          <w:rFonts w:ascii="Courier New" w:eastAsia="Times New Roman" w:hAnsi="Courier New" w:cs="Courier New"/>
+          <w:color w:val="000000"/>
+          <w:sz w:val="21"/>
+          <w:szCs w:val="21"/>
+        </w:rPr>
+        <w:t>Pose Error with noisy 2D points: 1.2033535275144753</w:t>
+      </w:r>
+    </w:p>
+    <w:p>
+      <w:pPr>
+        <w:shd w:val="clear" w:color="auto" w:fill="FFFFFF"/>
+        <w:tabs>
+          <w:tab w:val="left" w:pos="916"/>
+          <w:tab w:val="left" w:pos="1832"/>
+          <w:tab w:val="left" w:pos="2748"/>
+          <w:tab w:val="left" w:pos="3664"/>
+          <w:tab w:val="left" w:pos="4580"/>
+          <w:tab w:val="left" w:pos="5496"/>
+          <w:tab w:val="left" w:pos="6412"/>
+          <w:tab w:val="left" w:pos="7328"/>
+          <w:tab w:val="left" w:pos="8244"/>
+          <w:tab w:val="left" w:pos="9160"/>
+          <w:tab w:val="left" w:pos="10076"/>
+          <w:tab w:val="left" w:pos="10992"/>
+          <w:tab w:val="left" w:pos="11908"/>
+          <w:tab w:val="left" w:pos="12824"/>
+          <w:tab w:val="left" w:pos="13740"/>
+          <w:tab w:val="left" w:pos="14656"/>
+        </w:tabs>
+        <w:wordWrap w:val="0"/>
+        <w:textAlignment w:val="baseline"/>
+        <w:rPr>
+          <w:rFonts w:ascii="Courier New" w:eastAsia="Times New Roman" w:hAnsi="Courier New" w:cs="Courier New"/>
+          <w:color w:val="000000"/>
+          <w:sz w:val="21"/>
+          <w:szCs w:val="21"/>
+        </w:rPr>
+      </w:pPr>
+    </w:p>
+    <w:p>
+      <w:r>
+        <w:t>Error received for noisy points are very large compared to points that are not noisy.</w:t>
+      </w:r>
+    </w:p>
+    <w:p/>
+    <w:p>
+      <w:pPr>
+        <w:pStyle w:val="HTMLPreformatted"/>
+        <w:shd w:val="clear" w:color="auto" w:fill="FFFFFF"/>
+        <w:wordWrap w:val="0"/>
+        <w:textAlignment w:val="baseline"/>
+        <w:rPr>
+          <w:rFonts w:ascii="Courier New" w:eastAsia="Times New Roman" w:hAnsi="Courier New" w:cs="Courier New"/>
+          <w:color w:val="000000"/>
+          <w:sz w:val="21"/>
+          <w:szCs w:val="21"/>
+        </w:rPr>
+      </w:pPr>
+      <w:r>
+        <w:t>b)</w:t>
+      </w:r>
+      <w:r>
+        <w:br/>
+        <w:t>output script:</w:t>
+      </w:r>
+      <w:r>
+        <w:br/>
+      </w:r>
+      <w:r>
+        <w:rPr>
+          <w:rFonts w:ascii="Courier New" w:eastAsia="Times New Roman" w:hAnsi="Courier New" w:cs="Courier New"/>
+          <w:color w:val="000000"/>
+          <w:sz w:val="21"/>
+          <w:szCs w:val="21"/>
+        </w:rPr>
+        <w:t>Intrinsic Error with clean 2D points: 1.6570198071374701e-12</w:t>
+      </w:r>
+    </w:p>
+    <w:p>
+      <w:pPr>
+        <w:shd w:val="clear" w:color="auto" w:fill="FFFFFF"/>
+        <w:tabs>
+          <w:tab w:val="left" w:pos="916"/>
+          <w:tab w:val="left" w:pos="1832"/>
+          <w:tab w:val="left" w:pos="2748"/>
+          <w:tab w:val="left" w:pos="3664"/>
+          <w:tab w:val="left" w:pos="4580"/>
+          <w:tab w:val="left" w:pos="5496"/>
+          <w:tab w:val="left" w:pos="6412"/>
+          <w:tab w:val="left" w:pos="7328"/>
+          <w:tab w:val="left" w:pos="8244"/>
+          <w:tab w:val="left" w:pos="9160"/>
+          <w:tab w:val="left" w:pos="10076"/>
+          <w:tab w:val="left" w:pos="10992"/>
+          <w:tab w:val="left" w:pos="11908"/>
+          <w:tab w:val="left" w:pos="12824"/>
+          <w:tab w:val="left" w:pos="13740"/>
+          <w:tab w:val="left" w:pos="14656"/>
+        </w:tabs>
+        <w:wordWrap w:val="0"/>
+        <w:textAlignment w:val="baseline"/>
+        <w:rPr>
+          <w:rFonts w:ascii="Courier New" w:eastAsia="Times New Roman" w:hAnsi="Courier New" w:cs="Courier New"/>
+          <w:color w:val="000000"/>
+          <w:sz w:val="21"/>
+          <w:szCs w:val="21"/>
+        </w:rPr>
+      </w:pPr>
+      <w:r>
+        <w:rPr>
+          <w:rFonts w:ascii="Courier New" w:eastAsia="Times New Roman" w:hAnsi="Courier New" w:cs="Courier New"/>
+          <w:color w:val="000000"/>
+          <w:sz w:val="21"/>
+          <w:szCs w:val="21"/>
+        </w:rPr>
+        <w:t>Rotation Error with clean 2D points: 6.45896163337992e-13</w:t>
+      </w:r>
+    </w:p>
+    <w:p>
+      <w:pPr>
+        <w:shd w:val="clear" w:color="auto" w:fill="FFFFFF"/>
+        <w:tabs>
+          <w:tab w:val="left" w:pos="916"/>
+          <w:tab w:val="left" w:pos="1832"/>
+          <w:tab w:val="left" w:pos="2748"/>
+          <w:tab w:val="left" w:pos="3664"/>
+          <w:tab w:val="left" w:pos="4580"/>
+          <w:tab w:val="left" w:pos="5496"/>
+          <w:tab w:val="left" w:pos="6412"/>
+          <w:tab w:val="left" w:pos="7328"/>
+          <w:tab w:val="left" w:pos="8244"/>
+          <w:tab w:val="left" w:pos="9160"/>
+          <w:tab w:val="left" w:pos="10076"/>
+          <w:tab w:val="left" w:pos="10992"/>
+          <w:tab w:val="left" w:pos="11908"/>
+          <w:tab w:val="left" w:pos="12824"/>
+          <w:tab w:val="left" w:pos="13740"/>
+          <w:tab w:val="left" w:pos="14656"/>
+        </w:tabs>
+        <w:wordWrap w:val="0"/>
+        <w:textAlignment w:val="baseline"/>
+        <w:rPr>
+          <w:rFonts w:ascii="Courier New" w:eastAsia="Times New Roman" w:hAnsi="Courier New" w:cs="Courier New"/>
+          <w:color w:val="000000"/>
+          <w:sz w:val="21"/>
+          <w:szCs w:val="21"/>
+        </w:rPr>
+      </w:pPr>
+      <w:r>
+        <w:rPr>
+          <w:rFonts w:ascii="Courier New" w:eastAsia="Times New Roman" w:hAnsi="Courier New" w:cs="Courier New"/>
+          <w:color w:val="000000"/>
+          <w:sz w:val="21"/>
+          <w:szCs w:val="21"/>
+        </w:rPr>
+        <w:t>Translation Error with clean 2D points: 8.193891360111391e-13</w:t>
+      </w:r>
+    </w:p>
+    <w:p>
+      <w:pPr>
+        <w:shd w:val="clear" w:color="auto" w:fill="FFFFFF"/>
+        <w:tabs>
+          <w:tab w:val="left" w:pos="916"/>
+          <w:tab w:val="left" w:pos="1832"/>
+          <w:tab w:val="left" w:pos="2748"/>
+          <w:tab w:val="left" w:pos="3664"/>
+          <w:tab w:val="left" w:pos="4580"/>
+          <w:tab w:val="left" w:pos="5496"/>
+          <w:tab w:val="left" w:pos="6412"/>
+          <w:tab w:val="left" w:pos="7328"/>
+          <w:tab w:val="left" w:pos="8244"/>
+          <w:tab w:val="left" w:pos="9160"/>
+          <w:tab w:val="left" w:pos="10076"/>
+          <w:tab w:val="left" w:pos="10992"/>
+          <w:tab w:val="left" w:pos="11908"/>
+          <w:tab w:val="left" w:pos="12824"/>
+          <w:tab w:val="left" w:pos="13740"/>
+          <w:tab w:val="left" w:pos="14656"/>
+        </w:tabs>
+        <w:wordWrap w:val="0"/>
+        <w:textAlignment w:val="baseline"/>
+        <w:rPr>
+          <w:rFonts w:ascii="Courier New" w:eastAsia="Times New Roman" w:hAnsi="Courier New" w:cs="Courier New"/>
+          <w:color w:val="000000"/>
+          <w:sz w:val="21"/>
+          <w:szCs w:val="21"/>
+        </w:rPr>
+      </w:pPr>
+      <w:r>
+        <w:rPr>
+          <w:rFonts w:ascii="Courier New" w:eastAsia="Times New Roman" w:hAnsi="Courier New" w:cs="Courier New"/>
+          <w:color w:val="000000"/>
+          <w:sz w:val="21"/>
+          <w:szCs w:val="21"/>
+        </w:rPr>
+        <w:t>Intrinsic Error with noisy 2D points: 0.735153584152943</w:t>
+      </w:r>
+    </w:p>
+    <w:p>
+      <w:pPr>
+        <w:shd w:val="clear" w:color="auto" w:fill="FFFFFF"/>
+        <w:tabs>
+          <w:tab w:val="left" w:pos="916"/>
+          <w:tab w:val="left" w:pos="1832"/>
+          <w:tab w:val="left" w:pos="2748"/>
+          <w:tab w:val="left" w:pos="3664"/>
+          <w:tab w:val="left" w:pos="4580"/>
+          <w:tab w:val="left" w:pos="5496"/>
+          <w:tab w:val="left" w:pos="6412"/>
+          <w:tab w:val="left" w:pos="7328"/>
+          <w:tab w:val="left" w:pos="8244"/>
+          <w:tab w:val="left" w:pos="9160"/>
+          <w:tab w:val="left" w:pos="10076"/>
+          <w:tab w:val="left" w:pos="10992"/>
+          <w:tab w:val="left" w:pos="11908"/>
+          <w:tab w:val="left" w:pos="12824"/>
+          <w:tab w:val="left" w:pos="13740"/>
+          <w:tab w:val="left" w:pos="14656"/>
+        </w:tabs>
+        <w:wordWrap w:val="0"/>
+        <w:textAlignment w:val="baseline"/>
+        <w:rPr>
+          <w:rFonts w:ascii="Courier New" w:eastAsia="Times New Roman" w:hAnsi="Courier New" w:cs="Courier New"/>
+          <w:color w:val="000000"/>
+          <w:sz w:val="21"/>
+          <w:szCs w:val="21"/>
+        </w:rPr>
+      </w:pPr>
+      <w:r>
+        <w:rPr>
+          <w:rFonts w:ascii="Courier New" w:eastAsia="Times New Roman" w:hAnsi="Courier New" w:cs="Courier New"/>
+          <w:color w:val="000000"/>
+          <w:sz w:val="21"/>
+          <w:szCs w:val="21"/>
+        </w:rPr>
+        <w:t>Rotation Error with noisy 2D points: 3.4621773752249583</w:t>
+      </w:r>
+    </w:p>
+    <w:p>
+      <w:pPr>
+        <w:shd w:val="clear" w:color="auto" w:fill="FFFFFF"/>
+        <w:tabs>
+          <w:tab w:val="left" w:pos="916"/>
+          <w:tab w:val="left" w:pos="1832"/>
+          <w:tab w:val="left" w:pos="2748"/>
+          <w:tab w:val="left" w:pos="3664"/>
+          <w:tab w:val="left" w:pos="4580"/>
+          <w:tab w:val="left" w:pos="5496"/>
+          <w:tab w:val="left" w:pos="6412"/>
+          <w:tab w:val="left" w:pos="7328"/>
+          <w:tab w:val="left" w:pos="8244"/>
+          <w:tab w:val="left" w:pos="9160"/>
+          <w:tab w:val="left" w:pos="10076"/>
+          <w:tab w:val="left" w:pos="10992"/>
+          <w:tab w:val="left" w:pos="11908"/>
+          <w:tab w:val="left" w:pos="12824"/>
+          <w:tab w:val="left" w:pos="13740"/>
+          <w:tab w:val="left" w:pos="14656"/>
+        </w:tabs>
+        <w:wordWrap w:val="0"/>
+        <w:textAlignment w:val="baseline"/>
+        <w:rPr>
+          <w:rFonts w:ascii="Courier New" w:eastAsia="Times New Roman" w:hAnsi="Courier New" w:cs="Courier New"/>
+          <w:color w:val="000000"/>
+          <w:sz w:val="21"/>
+          <w:szCs w:val="21"/>
+        </w:rPr>
+      </w:pPr>
+      <w:r>
+        <w:rPr>
+          <w:rFonts w:ascii="Courier New" w:eastAsia="Times New Roman" w:hAnsi="Courier New" w:cs="Courier New"/>
+          <w:color w:val="000000"/>
+          <w:sz w:val="21"/>
+          <w:szCs w:val="21"/>
+        </w:rPr>
+        <w:t>Translation Error with noisy 2D points: 2.120813189782449</w:t>
+      </w:r>
+    </w:p>
+    <w:p>
+      <w:r>
+        <w:t xml:space="preserve"> Error received on clean points is very small, largest error are in the intrinsic matrix.</w:t>
+      </w:r>
+      <w:r>
+        <w:br/>
+      </w:r>
+      <w:r>
+        <w:br/>
+        <w:t>c)  the image:</w:t>
+      </w:r>
+      <w:r>
+        <w:br/>
+      </w:r>
+      <w:r>
+        <w:br/>
+      </w:r>
+      <w:r>
+        <w:rPr>
+          <w:noProof/>
+        </w:rPr>
+        <w:drawing>
+          <wp:inline distT="0" distB="0" distL="0" distR="0" wp14:anchorId="19B64AEF" wp14:editId="0165681A">
+            <wp:extent cx="5486400" cy="2265045"/>
+            <wp:effectExtent l="0" t="0" r="0" b="1905"/>
+            <wp:docPr id="10" name="Picture 10"/>
+            <wp:cNvGraphicFramePr>
+              <a:graphicFrameLocks xmlns:a="http://schemas.openxmlformats.org/drawingml/2006/main" noChangeAspect="1"/>
+            </wp:cNvGraphicFramePr>
+            <a:graphic xmlns:a="http://schemas.openxmlformats.org/drawingml/2006/main">
+              <a:graphicData uri="http://schemas.openxmlformats.org/drawingml/2006/picture">
+                <pic:pic xmlns:pic="http://schemas.openxmlformats.org/drawingml/2006/picture">
+                  <pic:nvPicPr>
+                    <pic:cNvPr id="1" name="Picture 1"/>
+                    <pic:cNvPicPr/>
+                  </pic:nvPicPr>
+                  <pic:blipFill>
+                    <a:blip r:embed="rId14" cstate="print">
+                      <a:extLst>
+                        <a:ext uri="{28A0092B-C50C-407E-A947-70E740481C1C}">
+                          <a14:useLocalDpi xmlns:a14="http://schemas.microsoft.com/office/drawing/2010/main" val="0"/>
+                        </a:ext>
+                      </a:extLst>
+                    </a:blip>
+                    <a:stretch>
+                      <a:fillRect/>
+                    </a:stretch>
+                  </pic:blipFill>
+                  <pic:spPr>
+                    <a:xfrm>
+                      <a:off x="0" y="0"/>
+                      <a:ext cx="5486400" cy="2265045"/>
+                    </a:xfrm>
+                    <a:prstGeom prst="rect">
+                      <a:avLst/>
+                    </a:prstGeom>
+                  </pic:spPr>
+                </pic:pic>
+              </a:graphicData>
+            </a:graphic>
+          </wp:inline>
+        </w:drawing>
+      </w:r>
+    </w:p>
+    <w:p>
+      <w:pPr>
+        <w:pStyle w:val="ListParagraph"/>
+        <w:rPr>
+          <w:lang w:val="en-US"/>
+        </w:rPr>
+      </w:pPr>
+    </w:p>
     <w:sectPr>
       <w:pgSz w:w="12240" w:h="15840"/>
       <w:pgMar w:top="1440" w:right="1440" w:bottom="1440" w:left="1440" w:header="708" w:footer="708" w:gutter="0"/>
@@ -1143,7 +1735,7 @@
         <w:rFonts w:asciiTheme="minorHAnsi" w:eastAsiaTheme="minorHAnsi" w:hAnsiTheme="minorHAnsi" w:cstheme="minorBidi"/>
         <w:sz w:val="24"/>
         <w:szCs w:val="24"/>
-        <w:lang w:val="en-IL" w:eastAsia="en-US" w:bidi="he-IL"/>
+        <w:lang w:eastAsia="en-US" w:bidi="he-IL"/>
       </w:rPr>
     </w:rPrDefault>
     <w:pPrDefault/>
@@ -1568,6 +2160,35 @@
       <w:contextualSpacing/>
     </w:pPr>
   </w:style>
+  <w:style w:type="paragraph" w:styleId="HTMLPreformatted">
+    <w:name w:val="HTML Preformatted"/>
+    <w:basedOn w:val="Normal"/>
+    <w:link w:val="HTMLPreformattedChar"/>
+    <w:uiPriority w:val="99"/>
+    <w:semiHidden/>
+    <w:unhideWhenUsed/>
+    <w:rsid w:val="004D0DDB"/>
+    <w:rPr>
+      <w:rFonts w:ascii="Consolas" w:hAnsi="Consolas"/>
+      <w:sz w:val="20"/>
+      <w:szCs w:val="20"/>
+      <w:lang w:val="en-US"/>
+    </w:rPr>
+  </w:style>
+  <w:style w:type="character" w:customStyle="1" w:styleId="HTMLPreformattedChar">
+    <w:name w:val="HTML Preformatted Char"/>
+    <w:basedOn w:val="DefaultParagraphFont"/>
+    <w:link w:val="HTMLPreformatted"/>
+    <w:uiPriority w:val="99"/>
+    <w:semiHidden/>
+    <w:rsid w:val="004D0DDB"/>
+    <w:rPr>
+      <w:rFonts w:ascii="Consolas" w:hAnsi="Consolas"/>
+      <w:sz w:val="20"/>
+      <w:szCs w:val="20"/>
+      <w:lang w:val="en-US"/>
+    </w:rPr>
+  </w:style>
 </w:styles>
 </file>
 

</xml_diff>

<commit_message>
Change part 1 paths
</commit_message>
<xml_diff>
--- a/hw4_structure_from_motion/Homework 4.docx
+++ b/hw4_structure_from_motion/Homework 4.docx
@@ -39,25 +39,7 @@
           <w:bCs/>
           <w:lang w:val="en-US"/>
         </w:rPr>
-        <w:t xml:space="preserve">Ron </w:t>
-      </w:r>
-      <w:proofErr w:type="spellStart"/>
-      <w:r>
-        <w:rPr>
-          <w:b/>
-          <w:bCs/>
-          <w:lang w:val="en-US"/>
-        </w:rPr>
-        <w:t>Benchetrit</w:t>
-      </w:r>
-      <w:proofErr w:type="spellEnd"/>
-      <w:r>
-        <w:rPr>
-          <w:b/>
-          <w:bCs/>
-          <w:lang w:val="en-US"/>
-        </w:rPr>
-        <w:t xml:space="preserve"> – 312167554</w:t>
+        <w:t>Ron Benchetrit – 312167554</w:t>
       </w:r>
     </w:p>
     <w:p>
@@ -163,21 +145,7 @@
         <w:rPr>
           <w:lang w:val="en-US"/>
         </w:rPr>
-        <w:t xml:space="preserve">Visualization of some </w:t>
-      </w:r>
-      <w:proofErr w:type="spellStart"/>
-      <w:r>
-        <w:rPr>
-          <w:lang w:val="en-US"/>
-        </w:rPr>
-        <w:t>epipolar</w:t>
-      </w:r>
-      <w:proofErr w:type="spellEnd"/>
-      <w:r>
-        <w:rPr>
-          <w:lang w:val="en-US"/>
-        </w:rPr>
-        <w:t xml:space="preserve"> lines:</w:t>
+        <w:t>Visualization of some epipolar lines:</w:t>
       </w:r>
     </w:p>
     <w:p>
@@ -325,23 +293,13 @@
           <w:lang w:val="en-US"/>
         </w:rPr>
       </w:pPr>
-      <w:proofErr w:type="spellStart"/>
       <w:r>
         <w:rPr>
           <w:b/>
           <w:bCs/>
           <w:lang w:val="en-US"/>
         </w:rPr>
-        <w:t>Epipolar</w:t>
-      </w:r>
-      <w:proofErr w:type="spellEnd"/>
-      <w:r>
-        <w:rPr>
-          <w:b/>
-          <w:bCs/>
-          <w:lang w:val="en-US"/>
-        </w:rPr>
-        <w:t xml:space="preserve"> correspondences:</w:t>
+        <w:t>Epipolar correspondences:</w:t>
       </w:r>
     </w:p>
     <w:p>
@@ -431,21 +389,7 @@
         <w:rPr>
           <w:lang w:val="en-US"/>
         </w:rPr>
-        <w:t xml:space="preserve"> candidates along the </w:t>
-      </w:r>
-      <w:proofErr w:type="spellStart"/>
-      <w:r>
-        <w:rPr>
-          <w:lang w:val="en-US"/>
-        </w:rPr>
-        <w:t>epipolar</w:t>
-      </w:r>
-      <w:proofErr w:type="spellEnd"/>
-      <w:r>
-        <w:rPr>
-          <w:lang w:val="en-US"/>
-        </w:rPr>
-        <w:t xml:space="preserve"> line.</w:t>
+        <w:t xml:space="preserve"> candidates along the epipolar line.</w:t>
       </w:r>
     </w:p>
     <w:p>
@@ -620,49 +564,13 @@
         <w:rPr>
           <w:lang w:val="en-US"/>
         </w:rPr>
-        <w:t xml:space="preserve">We found the right </w:t>
-      </w:r>
-      <w:proofErr w:type="spellStart"/>
-      <w:r>
-        <w:rPr>
-          <w:lang w:val="en-US"/>
-        </w:rPr>
-        <w:t>extristics</w:t>
-      </w:r>
-      <w:proofErr w:type="spellEnd"/>
-      <w:r>
-        <w:rPr>
-          <w:lang w:val="en-US"/>
-        </w:rPr>
-        <w:t xml:space="preserve"> </w:t>
-      </w:r>
-      <w:proofErr w:type="spellStart"/>
-      <w:r>
-        <w:rPr>
-          <w:lang w:val="en-US"/>
-        </w:rPr>
-        <w:t>matix</w:t>
-      </w:r>
-      <w:proofErr w:type="spellEnd"/>
-      <w:r>
-        <w:rPr>
-          <w:lang w:val="en-US"/>
-        </w:rPr>
-        <w:t xml:space="preserve"> by going over all the candidates, triangulating the points, and see for which </w:t>
-      </w:r>
-      <w:proofErr w:type="spellStart"/>
-      <w:r>
-        <w:rPr>
-          <w:lang w:val="en-US"/>
-        </w:rPr>
-        <w:t>extrinstics</w:t>
-      </w:r>
-      <w:proofErr w:type="spellEnd"/>
-      <w:r>
-        <w:rPr>
-          <w:lang w:val="en-US"/>
-        </w:rPr>
-        <w:t xml:space="preserve"> the depth is positive both in camera 1 frame and in camera 2 frame.</w:t>
+        <w:t>We found the right extristics matix by going over all the candidates, triangulating the points, and see for which extrinstics the depth is positive both in camera 1 frame and in camera 2 frame</w:t>
+      </w:r>
+      <w:r>
+        <w:rPr>
+          <w:lang w:val="en-US"/>
+        </w:rPr>
+        <w:t>, meaning all points are in front of both cameras.</w:t>
       </w:r>
     </w:p>
     <w:p>
@@ -767,21 +675,7 @@
         <w:rPr>
           <w:lang w:val="en-US"/>
         </w:rPr>
-        <w:t xml:space="preserve">Transformations </w:t>
-      </w:r>
-      <w:proofErr w:type="spellStart"/>
-      <w:r>
-        <w:rPr>
-          <w:lang w:val="en-US"/>
-        </w:rPr>
-        <w:t>parametrs</w:t>
-      </w:r>
-      <w:proofErr w:type="spellEnd"/>
-      <w:r>
-        <w:rPr>
-          <w:lang w:val="en-US"/>
-        </w:rPr>
-        <w:t>:</w:t>
+        <w:t>Transformations parametrs:</w:t>
       </w:r>
     </w:p>
     <w:p>
@@ -1735,7 +1629,7 @@
         <w:rFonts w:asciiTheme="minorHAnsi" w:eastAsiaTheme="minorHAnsi" w:hAnsiTheme="minorHAnsi" w:cstheme="minorBidi"/>
         <w:sz w:val="24"/>
         <w:szCs w:val="24"/>
-        <w:lang w:eastAsia="en-US" w:bidi="he-IL"/>
+        <w:lang w:val="en-IL" w:eastAsia="en-US" w:bidi="he-IL"/>
       </w:rPr>
     </w:rPrDefault>
     <w:pPrDefault/>

</xml_diff>